<commit_message>
HowToPage + Dokumentation and Styling
</commit_message>
<xml_diff>
--- a/documentation/DokumentationSommerProjekt.docx
+++ b/documentation/DokumentationSommerProjekt.docx
@@ -57,8 +57,11 @@
         </w:numPr>
       </w:pPr>
       <w:r>
+        <w:rPr>
+          <w:noProof/>
+        </w:rPr>
         <w:drawing>
-          <wp:anchor distT="0" distB="0" distL="114300" distR="114300" simplePos="0" relativeHeight="251658240" behindDoc="0" locked="0" layoutInCell="1" allowOverlap="1" wp14:anchorId="1B65A1E7" wp14:editId="404D6BF3">
+          <wp:anchor distT="0" distB="0" distL="114300" distR="114300" simplePos="0" relativeHeight="251658240" behindDoc="0" locked="0" layoutInCell="1" allowOverlap="1" wp14:anchorId="1B65A1E7" wp14:editId="04F183E6">
             <wp:simplePos x="0" y="0"/>
             <wp:positionH relativeFrom="column">
               <wp:posOffset>3463675</wp:posOffset>
@@ -204,6 +207,9 @@
         <w:t xml:space="preserve">Button), Kommentare </w:t>
       </w:r>
       <w:r>
+        <w:rPr>
+          <w:noProof/>
+        </w:rPr>
         <w:drawing>
           <wp:inline distT="0" distB="0" distL="0" distR="0" wp14:anchorId="3ED1CA6E" wp14:editId="146A9B2C">
             <wp:extent cx="2795316" cy="313228"/>
@@ -246,6 +252,9 @@
         <w:pStyle w:val="Listenabsatz"/>
       </w:pPr>
       <w:r>
+        <w:rPr>
+          <w:noProof/>
+        </w:rPr>
         <w:drawing>
           <wp:inline distT="0" distB="0" distL="0" distR="0" wp14:anchorId="6A6B4597" wp14:editId="788A23BA">
             <wp:extent cx="2495678" cy="457223"/>
@@ -330,6 +339,335 @@
       <w:proofErr w:type="spellEnd"/>
       <w:r>
         <w:t>).</w:t>
+      </w:r>
+    </w:p>
+    <w:p>
+      <w:pPr>
+        <w:pStyle w:val="Listenabsatz"/>
+      </w:pPr>
+    </w:p>
+    <w:p>
+      <w:pPr>
+        <w:pStyle w:val="Listenabsatz"/>
+      </w:pPr>
+      <w:r>
+        <w:t>Sprint 2:</w:t>
+      </w:r>
+    </w:p>
+    <w:p>
+      <w:pPr>
+        <w:pStyle w:val="Listenabsatz"/>
+      </w:pPr>
+    </w:p>
+    <w:p>
+      <w:pPr>
+        <w:pStyle w:val="Listenabsatz"/>
+      </w:pPr>
+      <w:r>
+        <w:drawing>
+          <wp:anchor distT="0" distB="0" distL="114300" distR="114300" simplePos="0" relativeHeight="251659264" behindDoc="1" locked="0" layoutInCell="1" allowOverlap="1" wp14:anchorId="7E02CD02" wp14:editId="00D84C3D">
+            <wp:simplePos x="0" y="0"/>
+            <wp:positionH relativeFrom="column">
+              <wp:posOffset>1118373</wp:posOffset>
+            </wp:positionH>
+            <wp:positionV relativeFrom="paragraph">
+              <wp:posOffset>6008</wp:posOffset>
+            </wp:positionV>
+            <wp:extent cx="2711450" cy="1330960"/>
+            <wp:effectExtent l="0" t="0" r="0" b="2540"/>
+            <wp:wrapSquare wrapText="bothSides"/>
+            <wp:docPr id="1959124204" name="Grafik 1" descr="Ein Bild, das Text, Screenshot, Display, Software enthält.&#10;&#10;KI-generierte Inhalte können fehlerhaft sein."/>
+            <wp:cNvGraphicFramePr>
+              <a:graphicFrameLocks xmlns:a="http://schemas.openxmlformats.org/drawingml/2006/main" noChangeAspect="1"/>
+            </wp:cNvGraphicFramePr>
+            <a:graphic xmlns:a="http://schemas.openxmlformats.org/drawingml/2006/main">
+              <a:graphicData uri="http://schemas.openxmlformats.org/drawingml/2006/picture">
+                <pic:pic xmlns:pic="http://schemas.openxmlformats.org/drawingml/2006/picture">
+                  <pic:nvPicPr>
+                    <pic:cNvPr id="1959124204" name="Grafik 1" descr="Ein Bild, das Text, Screenshot, Display, Software enthält.&#10;&#10;KI-generierte Inhalte können fehlerhaft sein."/>
+                    <pic:cNvPicPr/>
+                  </pic:nvPicPr>
+                  <pic:blipFill>
+                    <a:blip r:embed="rId8" cstate="print">
+                      <a:extLst>
+                        <a:ext uri="{28A0092B-C50C-407E-A947-70E740481C1C}">
+                          <a14:useLocalDpi xmlns:a14="http://schemas.microsoft.com/office/drawing/2010/main" val="0"/>
+                        </a:ext>
+                      </a:extLst>
+                    </a:blip>
+                    <a:stretch>
+                      <a:fillRect/>
+                    </a:stretch>
+                  </pic:blipFill>
+                  <pic:spPr>
+                    <a:xfrm>
+                      <a:off x="0" y="0"/>
+                      <a:ext cx="2711450" cy="1330960"/>
+                    </a:xfrm>
+                    <a:prstGeom prst="rect">
+                      <a:avLst/>
+                    </a:prstGeom>
+                  </pic:spPr>
+                </pic:pic>
+              </a:graphicData>
+            </a:graphic>
+          </wp:anchor>
+        </w:drawing>
+      </w:r>
+      <w:r>
+        <w:t xml:space="preserve">Main.js: </w:t>
+      </w:r>
+      <w:r>
+        <w:tab/>
+        <w:t xml:space="preserve">Laden der </w:t>
+      </w:r>
+      <w:proofErr w:type="spellStart"/>
+      <w:r>
+        <w:t>HowToPage</w:t>
+      </w:r>
+      <w:proofErr w:type="spellEnd"/>
+      <w:r>
+        <w:t>,</w:t>
+      </w:r>
+      <w:r>
+        <w:t xml:space="preserve"> mit </w:t>
+      </w:r>
+      <w:proofErr w:type="spellStart"/>
+      <w:r>
+        <w:t>js</w:t>
+      </w:r>
+      <w:proofErr w:type="spellEnd"/>
+      <w:r>
+        <w:t xml:space="preserve"> auf </w:t>
+      </w:r>
+      <w:proofErr w:type="spellStart"/>
+      <w:r>
+        <w:t>der selben</w:t>
+      </w:r>
+      <w:proofErr w:type="spellEnd"/>
+      <w:r>
+        <w:t xml:space="preserve"> </w:t>
+      </w:r>
+      <w:proofErr w:type="spellStart"/>
+      <w:r>
+        <w:t>Html</w:t>
+      </w:r>
+      <w:proofErr w:type="spellEnd"/>
+      <w:r>
+        <w:t xml:space="preserve"> Seite + back </w:t>
+      </w:r>
+      <w:proofErr w:type="spellStart"/>
+      <w:r>
+        <w:t>btn</w:t>
+      </w:r>
+      <w:proofErr w:type="spellEnd"/>
+      <w:r>
+        <w:t>.</w:t>
+      </w:r>
+    </w:p>
+    <w:p>
+      <w:pPr>
+        <w:pStyle w:val="Listenabsatz"/>
+      </w:pPr>
+    </w:p>
+    <w:p>
+      <w:pPr>
+        <w:pStyle w:val="Listenabsatz"/>
+      </w:pPr>
+    </w:p>
+    <w:p>
+      <w:pPr>
+        <w:pStyle w:val="Listenabsatz"/>
+      </w:pPr>
+    </w:p>
+    <w:p>
+      <w:pPr>
+        <w:pStyle w:val="Listenabsatz"/>
+      </w:pPr>
+    </w:p>
+    <w:p>
+      <w:pPr>
+        <w:pStyle w:val="Listenabsatz"/>
+      </w:pPr>
+    </w:p>
+    <w:p>
+      <w:pPr>
+        <w:pStyle w:val="Listenabsatz"/>
+      </w:pPr>
+    </w:p>
+    <w:p>
+      <w:pPr>
+        <w:pStyle w:val="Listenabsatz"/>
+      </w:pPr>
+    </w:p>
+    <w:p>
+      <w:pPr>
+        <w:pStyle w:val="Listenabsatz"/>
+      </w:pPr>
+      <w:proofErr w:type="spellStart"/>
+      <w:r>
+        <w:t>HowToPage</w:t>
+      </w:r>
+      <w:proofErr w:type="spellEnd"/>
+      <w:r>
+        <w:t xml:space="preserve">: </w:t>
+      </w:r>
+      <w:r>
+        <w:t xml:space="preserve">Wird </w:t>
+      </w:r>
+      <w:proofErr w:type="spellStart"/>
+      <w:r>
+        <w:t>gepopt</w:t>
+      </w:r>
+      <w:proofErr w:type="spellEnd"/>
+      <w:r>
+        <w:t xml:space="preserve">, </w:t>
+      </w:r>
+      <w:proofErr w:type="spellStart"/>
+      <w:r>
+        <w:t>hintergrund</w:t>
+      </w:r>
+      <w:proofErr w:type="spellEnd"/>
+      <w:r>
+        <w:t xml:space="preserve"> etwas verschwommen + dunkel</w:t>
+      </w:r>
+      <w:r>
+        <w:t xml:space="preserve"> =&gt; Box scheint hervor.</w:t>
+      </w:r>
+      <w:r>
+        <w:rPr>
+          <w:noProof/>
+        </w:rPr>
+        <w:t xml:space="preserve"> </w:t>
+      </w:r>
+      <w:r>
+        <w:drawing>
+          <wp:anchor distT="0" distB="0" distL="114300" distR="114300" simplePos="0" relativeHeight="251660288" behindDoc="0" locked="0" layoutInCell="1" allowOverlap="1" wp14:anchorId="1E96C892" wp14:editId="5B103A1A">
+            <wp:simplePos x="0" y="0"/>
+            <wp:positionH relativeFrom="column">
+              <wp:posOffset>900430</wp:posOffset>
+            </wp:positionH>
+            <wp:positionV relativeFrom="paragraph">
+              <wp:posOffset>183515</wp:posOffset>
+            </wp:positionV>
+            <wp:extent cx="639445" cy="1692275"/>
+            <wp:effectExtent l="0" t="0" r="8255" b="3175"/>
+            <wp:wrapSquare wrapText="bothSides"/>
+            <wp:docPr id="1774734296" name="Grafik 1" descr="Ein Bild, das Text, Screenshot, Software enthält.&#10;&#10;KI-generierte Inhalte können fehlerhaft sein."/>
+            <wp:cNvGraphicFramePr>
+              <a:graphicFrameLocks xmlns:a="http://schemas.openxmlformats.org/drawingml/2006/main" noChangeAspect="1"/>
+            </wp:cNvGraphicFramePr>
+            <a:graphic xmlns:a="http://schemas.openxmlformats.org/drawingml/2006/main">
+              <a:graphicData uri="http://schemas.openxmlformats.org/drawingml/2006/picture">
+                <pic:pic xmlns:pic="http://schemas.openxmlformats.org/drawingml/2006/picture">
+                  <pic:nvPicPr>
+                    <pic:cNvPr id="1774734296" name="Grafik 1" descr="Ein Bild, das Text, Screenshot, Software enthält.&#10;&#10;KI-generierte Inhalte können fehlerhaft sein."/>
+                    <pic:cNvPicPr/>
+                  </pic:nvPicPr>
+                  <pic:blipFill>
+                    <a:blip r:embed="rId9" cstate="print">
+                      <a:extLst>
+                        <a:ext uri="{28A0092B-C50C-407E-A947-70E740481C1C}">
+                          <a14:useLocalDpi xmlns:a14="http://schemas.microsoft.com/office/drawing/2010/main" val="0"/>
+                        </a:ext>
+                      </a:extLst>
+                    </a:blip>
+                    <a:stretch>
+                      <a:fillRect/>
+                    </a:stretch>
+                  </pic:blipFill>
+                  <pic:spPr>
+                    <a:xfrm>
+                      <a:off x="0" y="0"/>
+                      <a:ext cx="639445" cy="1692275"/>
+                    </a:xfrm>
+                    <a:prstGeom prst="rect">
+                      <a:avLst/>
+                    </a:prstGeom>
+                  </pic:spPr>
+                </pic:pic>
+              </a:graphicData>
+            </a:graphic>
+          </wp:anchor>
+        </w:drawing>
+      </w:r>
+      <w:r>
+        <w:rPr>
+          <w:noProof/>
+        </w:rPr>
+        <w:t>Html-Box</w:t>
+      </w:r>
+      <w:r>
+        <w:rPr>
+          <w:noProof/>
+        </w:rPr>
+        <w:t xml:space="preserve"> (inhalt als liste ausgeben)</w:t>
+      </w:r>
+      <w:r>
+        <w:rPr>
+          <w:noProof/>
+        </w:rPr>
+        <w:t>:</w:t>
+      </w:r>
+      <w:r>
+        <w:rPr>
+          <w:noProof/>
+        </w:rPr>
+        <w:t xml:space="preserve"> </w:t>
+      </w:r>
+      <w:r>
+        <w:rPr>
+          <w:noProof/>
+        </w:rPr>
+        <w:drawing>
+          <wp:anchor distT="0" distB="0" distL="114300" distR="114300" simplePos="0" relativeHeight="251661312" behindDoc="0" locked="0" layoutInCell="1" allowOverlap="1" wp14:anchorId="7DFB5241" wp14:editId="0D9E3758">
+            <wp:simplePos x="0" y="0"/>
+            <wp:positionH relativeFrom="column">
+              <wp:posOffset>4297045</wp:posOffset>
+            </wp:positionH>
+            <wp:positionV relativeFrom="paragraph">
+              <wp:posOffset>183515</wp:posOffset>
+            </wp:positionV>
+            <wp:extent cx="1454150" cy="1568450"/>
+            <wp:effectExtent l="0" t="0" r="0" b="0"/>
+            <wp:wrapSquare wrapText="bothSides"/>
+            <wp:docPr id="1517765341" name="Grafik 1" descr="Ein Bild, das Text, Screenshot, Software, Schrift enthält.&#10;&#10;KI-generierte Inhalte können fehlerhaft sein."/>
+            <wp:cNvGraphicFramePr>
+              <a:graphicFrameLocks xmlns:a="http://schemas.openxmlformats.org/drawingml/2006/main" noChangeAspect="1"/>
+            </wp:cNvGraphicFramePr>
+            <a:graphic xmlns:a="http://schemas.openxmlformats.org/drawingml/2006/main">
+              <a:graphicData uri="http://schemas.openxmlformats.org/drawingml/2006/picture">
+                <pic:pic xmlns:pic="http://schemas.openxmlformats.org/drawingml/2006/picture">
+                  <pic:nvPicPr>
+                    <pic:cNvPr id="1517765341" name="Grafik 1" descr="Ein Bild, das Text, Screenshot, Software, Schrift enthält.&#10;&#10;KI-generierte Inhalte können fehlerhaft sein."/>
+                    <pic:cNvPicPr/>
+                  </pic:nvPicPr>
+                  <pic:blipFill>
+                    <a:blip r:embed="rId10" cstate="print">
+                      <a:extLst>
+                        <a:ext uri="{28A0092B-C50C-407E-A947-70E740481C1C}">
+                          <a14:useLocalDpi xmlns:a14="http://schemas.microsoft.com/office/drawing/2010/main" val="0"/>
+                        </a:ext>
+                      </a:extLst>
+                    </a:blip>
+                    <a:stretch>
+                      <a:fillRect/>
+                    </a:stretch>
+                  </pic:blipFill>
+                  <pic:spPr>
+                    <a:xfrm>
+                      <a:off x="0" y="0"/>
+                      <a:ext cx="1454150" cy="1568450"/>
+                    </a:xfrm>
+                    <a:prstGeom prst="rect">
+                      <a:avLst/>
+                    </a:prstGeom>
+                  </pic:spPr>
+                </pic:pic>
+              </a:graphicData>
+            </a:graphic>
+          </wp:anchor>
+        </w:drawing>
       </w:r>
     </w:p>
     <w:sectPr>

</xml_diff>

<commit_message>
Documentation sprint 2 + Ziele
</commit_message>
<xml_diff>
--- a/documentation/DokumentationSommerProjekt.docx
+++ b/documentation/DokumentationSommerProjekt.docx
@@ -61,7 +61,7 @@
           <w:noProof/>
         </w:rPr>
         <w:drawing>
-          <wp:anchor distT="0" distB="0" distL="114300" distR="114300" simplePos="0" relativeHeight="251658240" behindDoc="0" locked="0" layoutInCell="1" allowOverlap="1" wp14:anchorId="1B65A1E7" wp14:editId="04F183E6">
+          <wp:anchor distT="0" distB="0" distL="114300" distR="114300" simplePos="0" relativeHeight="251658240" behindDoc="0" locked="0" layoutInCell="1" allowOverlap="1" wp14:anchorId="1B65A1E7" wp14:editId="75E8E288">
             <wp:simplePos x="0" y="0"/>
             <wp:positionH relativeFrom="column">
               <wp:posOffset>3463675</wp:posOffset>
@@ -111,15 +111,7 @@
         </w:drawing>
       </w:r>
       <w:r>
-        <w:t xml:space="preserve">Sammeln der Fotos + Sprite </w:t>
-      </w:r>
-      <w:proofErr w:type="spellStart"/>
-      <w:r>
-        <w:t>Img</w:t>
-      </w:r>
-      <w:proofErr w:type="spellEnd"/>
-      <w:r>
-        <w:t xml:space="preserve"> der Charaktere. </w:t>
+        <w:t xml:space="preserve">Sammeln der Fotos + Sprite Img der Charaktere. </w:t>
       </w:r>
     </w:p>
     <w:p>
@@ -177,15 +169,7 @@
         </w:numPr>
       </w:pPr>
       <w:r>
-        <w:t xml:space="preserve">Landing Page: Überschrift, </w:t>
-      </w:r>
-      <w:proofErr w:type="spellStart"/>
-      <w:r>
-        <w:t>Flexbox</w:t>
-      </w:r>
-      <w:proofErr w:type="spellEnd"/>
-      <w:r>
-        <w:t xml:space="preserve"> mit Daten </w:t>
+        <w:t xml:space="preserve">Landing Page: Überschrift, Flexbox mit Daten </w:t>
       </w:r>
     </w:p>
     <w:p>
@@ -330,15 +314,7 @@
         <w:pStyle w:val="Listenabsatz"/>
       </w:pPr>
       <w:r>
-        <w:t xml:space="preserve">Alle Seiten fertig zu haben, bis zum Spiel. (Design, Content, </w:t>
-      </w:r>
-      <w:proofErr w:type="spellStart"/>
-      <w:r>
-        <w:t>etc</w:t>
-      </w:r>
-      <w:proofErr w:type="spellEnd"/>
-      <w:r>
-        <w:t>).</w:t>
+        <w:t>Alle Seiten fertig zu haben, bis zum Spiel. (Design, Content, etc).</w:t>
       </w:r>
     </w:p>
     <w:p>
@@ -364,8 +340,11 @@
         <w:pStyle w:val="Listenabsatz"/>
       </w:pPr>
       <w:r>
+        <w:rPr>
+          <w:noProof/>
+        </w:rPr>
         <w:drawing>
-          <wp:anchor distT="0" distB="0" distL="114300" distR="114300" simplePos="0" relativeHeight="251659264" behindDoc="1" locked="0" layoutInCell="1" allowOverlap="1" wp14:anchorId="7E02CD02" wp14:editId="00D84C3D">
+          <wp:anchor distT="0" distB="0" distL="114300" distR="114300" simplePos="0" relativeHeight="251659264" behindDoc="1" locked="0" layoutInCell="1" allowOverlap="1" wp14:anchorId="7E02CD02" wp14:editId="06126BD2">
             <wp:simplePos x="0" y="0"/>
             <wp:positionH relativeFrom="column">
               <wp:posOffset>1118373</wp:posOffset>
@@ -419,128 +398,136 @@
       </w:r>
       <w:r>
         <w:tab/>
-        <w:t xml:space="preserve">Laden der </w:t>
-      </w:r>
-      <w:proofErr w:type="spellStart"/>
-      <w:r>
-        <w:t>HowToPage</w:t>
-      </w:r>
-      <w:proofErr w:type="spellEnd"/>
-      <w:r>
-        <w:t>,</w:t>
-      </w:r>
-      <w:r>
-        <w:t xml:space="preserve"> mit </w:t>
-      </w:r>
-      <w:proofErr w:type="spellStart"/>
-      <w:r>
-        <w:t>js</w:t>
-      </w:r>
-      <w:proofErr w:type="spellEnd"/>
-      <w:r>
-        <w:t xml:space="preserve"> auf </w:t>
-      </w:r>
-      <w:proofErr w:type="spellStart"/>
-      <w:r>
-        <w:t>der selben</w:t>
-      </w:r>
-      <w:proofErr w:type="spellEnd"/>
-      <w:r>
+        <w:t>Laden der HowToPage,</w:t>
+      </w:r>
+      <w:r>
+        <w:t xml:space="preserve"> mit js auf der selben Html Seite + back btn.</w:t>
+      </w:r>
+    </w:p>
+    <w:p>
+      <w:pPr>
+        <w:pStyle w:val="Listenabsatz"/>
+      </w:pPr>
+    </w:p>
+    <w:p>
+      <w:pPr>
+        <w:pStyle w:val="Listenabsatz"/>
+      </w:pPr>
+    </w:p>
+    <w:p>
+      <w:pPr>
+        <w:pStyle w:val="Listenabsatz"/>
+      </w:pPr>
+    </w:p>
+    <w:p>
+      <w:pPr>
+        <w:pStyle w:val="Listenabsatz"/>
+      </w:pPr>
+    </w:p>
+    <w:p>
+      <w:pPr>
+        <w:pStyle w:val="Listenabsatz"/>
+      </w:pPr>
+    </w:p>
+    <w:p>
+      <w:pPr>
+        <w:pStyle w:val="Listenabsatz"/>
+      </w:pPr>
+    </w:p>
+    <w:p>
+      <w:pPr>
+        <w:pStyle w:val="Listenabsatz"/>
+      </w:pPr>
+    </w:p>
+    <w:p>
+      <w:pPr>
+        <w:pStyle w:val="Listenabsatz"/>
+        <w:ind w:left="2124"/>
+        <w:rPr>
+          <w:noProof/>
+        </w:rPr>
+      </w:pPr>
+      <w:r>
+        <w:rPr>
+          <w:noProof/>
+        </w:rPr>
+        <w:drawing>
+          <wp:anchor distT="0" distB="0" distL="114300" distR="114300" simplePos="0" relativeHeight="251661312" behindDoc="1" locked="0" layoutInCell="1" allowOverlap="1" wp14:anchorId="7DFB5241" wp14:editId="768270DC">
+            <wp:simplePos x="0" y="0"/>
+            <wp:positionH relativeFrom="margin">
+              <wp:align>right</wp:align>
+            </wp:positionH>
+            <wp:positionV relativeFrom="paragraph">
+              <wp:posOffset>5715</wp:posOffset>
+            </wp:positionV>
+            <wp:extent cx="1454150" cy="1568450"/>
+            <wp:effectExtent l="0" t="0" r="0" b="0"/>
+            <wp:wrapTight wrapText="bothSides">
+              <wp:wrapPolygon edited="0">
+                <wp:start x="0" y="0"/>
+                <wp:lineTo x="0" y="21250"/>
+                <wp:lineTo x="21223" y="21250"/>
+                <wp:lineTo x="21223" y="0"/>
+                <wp:lineTo x="0" y="0"/>
+              </wp:wrapPolygon>
+            </wp:wrapTight>
+            <wp:docPr id="1517765341" name="Grafik 1" descr="Ein Bild, das Text, Screenshot, Software, Schrift enthält.&#10;&#10;KI-generierte Inhalte können fehlerhaft sein."/>
+            <wp:cNvGraphicFramePr>
+              <a:graphicFrameLocks xmlns:a="http://schemas.openxmlformats.org/drawingml/2006/main" noChangeAspect="1"/>
+            </wp:cNvGraphicFramePr>
+            <a:graphic xmlns:a="http://schemas.openxmlformats.org/drawingml/2006/main">
+              <a:graphicData uri="http://schemas.openxmlformats.org/drawingml/2006/picture">
+                <pic:pic xmlns:pic="http://schemas.openxmlformats.org/drawingml/2006/picture">
+                  <pic:nvPicPr>
+                    <pic:cNvPr id="1517765341" name="Grafik 1" descr="Ein Bild, das Text, Screenshot, Software, Schrift enthält.&#10;&#10;KI-generierte Inhalte können fehlerhaft sein."/>
+                    <pic:cNvPicPr/>
+                  </pic:nvPicPr>
+                  <pic:blipFill>
+                    <a:blip r:embed="rId9" cstate="print">
+                      <a:extLst>
+                        <a:ext uri="{28A0092B-C50C-407E-A947-70E740481C1C}">
+                          <a14:useLocalDpi xmlns:a14="http://schemas.microsoft.com/office/drawing/2010/main" val="0"/>
+                        </a:ext>
+                      </a:extLst>
+                    </a:blip>
+                    <a:stretch>
+                      <a:fillRect/>
+                    </a:stretch>
+                  </pic:blipFill>
+                  <pic:spPr>
+                    <a:xfrm>
+                      <a:off x="0" y="0"/>
+                      <a:ext cx="1454150" cy="1568450"/>
+                    </a:xfrm>
+                    <a:prstGeom prst="rect">
+                      <a:avLst/>
+                    </a:prstGeom>
+                  </pic:spPr>
+                </pic:pic>
+              </a:graphicData>
+            </a:graphic>
+          </wp:anchor>
+        </w:drawing>
+      </w:r>
+      <w:r>
+        <w:t xml:space="preserve">HowToPage: </w:t>
+      </w:r>
+      <w:r>
+        <w:t>Wird gepopt, hintergrund etwas verschwommen + dunkel</w:t>
+      </w:r>
+      <w:r>
+        <w:t xml:space="preserve"> =&gt; Box scheint hervor.</w:t>
+      </w:r>
+      <w:r>
+        <w:rPr>
+          <w:noProof/>
+        </w:rPr>
         <w:t xml:space="preserve"> </w:t>
       </w:r>
-      <w:proofErr w:type="spellStart"/>
-      <w:r>
-        <w:t>Html</w:t>
-      </w:r>
-      <w:proofErr w:type="spellEnd"/>
-      <w:r>
-        <w:t xml:space="preserve"> Seite + back </w:t>
-      </w:r>
-      <w:proofErr w:type="spellStart"/>
-      <w:r>
-        <w:t>btn</w:t>
-      </w:r>
-      <w:proofErr w:type="spellEnd"/>
-      <w:r>
-        <w:t>.</w:t>
-      </w:r>
-    </w:p>
-    <w:p>
-      <w:pPr>
-        <w:pStyle w:val="Listenabsatz"/>
-      </w:pPr>
-    </w:p>
-    <w:p>
-      <w:pPr>
-        <w:pStyle w:val="Listenabsatz"/>
-      </w:pPr>
-    </w:p>
-    <w:p>
-      <w:pPr>
-        <w:pStyle w:val="Listenabsatz"/>
-      </w:pPr>
-    </w:p>
-    <w:p>
-      <w:pPr>
-        <w:pStyle w:val="Listenabsatz"/>
-      </w:pPr>
-    </w:p>
-    <w:p>
-      <w:pPr>
-        <w:pStyle w:val="Listenabsatz"/>
-      </w:pPr>
-    </w:p>
-    <w:p>
-      <w:pPr>
-        <w:pStyle w:val="Listenabsatz"/>
-      </w:pPr>
-    </w:p>
-    <w:p>
-      <w:pPr>
-        <w:pStyle w:val="Listenabsatz"/>
-      </w:pPr>
-    </w:p>
-    <w:p>
-      <w:pPr>
-        <w:pStyle w:val="Listenabsatz"/>
-      </w:pPr>
-      <w:proofErr w:type="spellStart"/>
-      <w:r>
-        <w:t>HowToPage</w:t>
-      </w:r>
-      <w:proofErr w:type="spellEnd"/>
-      <w:r>
-        <w:t xml:space="preserve">: </w:t>
-      </w:r>
-      <w:r>
-        <w:t xml:space="preserve">Wird </w:t>
-      </w:r>
-      <w:proofErr w:type="spellStart"/>
-      <w:r>
-        <w:t>gepopt</w:t>
-      </w:r>
-      <w:proofErr w:type="spellEnd"/>
-      <w:r>
-        <w:t xml:space="preserve">, </w:t>
-      </w:r>
-      <w:proofErr w:type="spellStart"/>
-      <w:r>
-        <w:t>hintergrund</w:t>
-      </w:r>
-      <w:proofErr w:type="spellEnd"/>
-      <w:r>
-        <w:t xml:space="preserve"> etwas verschwommen + dunkel</w:t>
-      </w:r>
-      <w:r>
-        <w:t xml:space="preserve"> =&gt; Box scheint hervor.</w:t>
-      </w:r>
-      <w:r>
-        <w:rPr>
-          <w:noProof/>
-        </w:rPr>
-        <w:t xml:space="preserve"> </w:t>
-      </w:r>
-      <w:r>
+      <w:r>
+        <w:rPr>
+          <w:noProof/>
+        </w:rPr>
         <w:drawing>
           <wp:anchor distT="0" distB="0" distL="114300" distR="114300" simplePos="0" relativeHeight="251660288" behindDoc="0" locked="0" layoutInCell="1" allowOverlap="1" wp14:anchorId="1E96C892" wp14:editId="5B103A1A">
             <wp:simplePos x="0" y="0"/>
@@ -565,7 +552,7 @@
                     <pic:cNvPicPr/>
                   </pic:nvPicPr>
                   <pic:blipFill>
-                    <a:blip r:embed="rId9" cstate="print">
+                    <a:blip r:embed="rId10" cstate="print">
                       <a:extLst>
                         <a:ext uri="{28A0092B-C50C-407E-A947-70E740481C1C}">
                           <a14:useLocalDpi xmlns:a14="http://schemas.microsoft.com/office/drawing/2010/main" val="0"/>
@@ -609,66 +596,165 @@
         </w:rPr>
         <w:t>:</w:t>
       </w:r>
-      <w:r>
-        <w:rPr>
-          <w:noProof/>
-        </w:rPr>
-        <w:t xml:space="preserve"> </w:t>
-      </w:r>
-      <w:r>
-        <w:rPr>
-          <w:noProof/>
-        </w:rPr>
-        <w:drawing>
-          <wp:anchor distT="0" distB="0" distL="114300" distR="114300" simplePos="0" relativeHeight="251661312" behindDoc="0" locked="0" layoutInCell="1" allowOverlap="1" wp14:anchorId="7DFB5241" wp14:editId="0D9E3758">
-            <wp:simplePos x="0" y="0"/>
-            <wp:positionH relativeFrom="column">
-              <wp:posOffset>4297045</wp:posOffset>
-            </wp:positionH>
-            <wp:positionV relativeFrom="paragraph">
-              <wp:posOffset>183515</wp:posOffset>
-            </wp:positionV>
-            <wp:extent cx="1454150" cy="1568450"/>
-            <wp:effectExtent l="0" t="0" r="0" b="0"/>
-            <wp:wrapSquare wrapText="bothSides"/>
-            <wp:docPr id="1517765341" name="Grafik 1" descr="Ein Bild, das Text, Screenshot, Software, Schrift enthält.&#10;&#10;KI-generierte Inhalte können fehlerhaft sein."/>
-            <wp:cNvGraphicFramePr>
-              <a:graphicFrameLocks xmlns:a="http://schemas.openxmlformats.org/drawingml/2006/main" noChangeAspect="1"/>
-            </wp:cNvGraphicFramePr>
-            <a:graphic xmlns:a="http://schemas.openxmlformats.org/drawingml/2006/main">
-              <a:graphicData uri="http://schemas.openxmlformats.org/drawingml/2006/picture">
-                <pic:pic xmlns:pic="http://schemas.openxmlformats.org/drawingml/2006/picture">
-                  <pic:nvPicPr>
-                    <pic:cNvPr id="1517765341" name="Grafik 1" descr="Ein Bild, das Text, Screenshot, Software, Schrift enthält.&#10;&#10;KI-generierte Inhalte können fehlerhaft sein."/>
-                    <pic:cNvPicPr/>
-                  </pic:nvPicPr>
-                  <pic:blipFill>
-                    <a:blip r:embed="rId10" cstate="print">
-                      <a:extLst>
-                        <a:ext uri="{28A0092B-C50C-407E-A947-70E740481C1C}">
-                          <a14:useLocalDpi xmlns:a14="http://schemas.microsoft.com/office/drawing/2010/main" val="0"/>
-                        </a:ext>
-                      </a:extLst>
-                    </a:blip>
-                    <a:stretch>
-                      <a:fillRect/>
-                    </a:stretch>
-                  </pic:blipFill>
-                  <pic:spPr>
-                    <a:xfrm>
-                      <a:off x="0" y="0"/>
-                      <a:ext cx="1454150" cy="1568450"/>
-                    </a:xfrm>
-                    <a:prstGeom prst="rect">
-                      <a:avLst/>
-                    </a:prstGeom>
-                  </pic:spPr>
-                </pic:pic>
-              </a:graphicData>
-            </a:graphic>
-          </wp:anchor>
-        </w:drawing>
-      </w:r>
+    </w:p>
+    <w:p>
+      <w:pPr>
+        <w:pStyle w:val="Listenabsatz"/>
+        <w:ind w:left="2124"/>
+        <w:rPr>
+          <w:noProof/>
+        </w:rPr>
+      </w:pPr>
+    </w:p>
+    <w:p>
+      <w:pPr>
+        <w:pStyle w:val="Listenabsatz"/>
+        <w:ind w:left="2124"/>
+        <w:rPr>
+          <w:noProof/>
+        </w:rPr>
+      </w:pPr>
+    </w:p>
+    <w:p>
+      <w:pPr>
+        <w:pStyle w:val="Listenabsatz"/>
+        <w:ind w:left="2124"/>
+        <w:rPr>
+          <w:noProof/>
+        </w:rPr>
+      </w:pPr>
+    </w:p>
+    <w:p>
+      <w:pPr>
+        <w:pStyle w:val="Listenabsatz"/>
+        <w:ind w:left="2124"/>
+        <w:rPr>
+          <w:noProof/>
+        </w:rPr>
+      </w:pPr>
+    </w:p>
+    <w:p>
+      <w:pPr>
+        <w:pStyle w:val="Listenabsatz"/>
+        <w:ind w:left="2124"/>
+        <w:rPr>
+          <w:noProof/>
+        </w:rPr>
+      </w:pPr>
+    </w:p>
+    <w:p>
+      <w:pPr>
+        <w:pStyle w:val="Listenabsatz"/>
+        <w:ind w:left="2124"/>
+        <w:rPr>
+          <w:noProof/>
+        </w:rPr>
+      </w:pPr>
+    </w:p>
+    <w:p>
+      <w:pPr>
+        <w:pStyle w:val="Listenabsatz"/>
+        <w:ind w:left="0"/>
+        <w:rPr>
+          <w:noProof/>
+        </w:rPr>
+      </w:pPr>
+      <w:r>
+        <w:rPr>
+          <w:noProof/>
+        </w:rPr>
+        <w:lastRenderedPageBreak/>
+        <w:t>Sprint 2</w:t>
+      </w:r>
+    </w:p>
+    <w:p>
+      <w:pPr>
+        <w:rPr>
+          <w:noProof/>
+        </w:rPr>
+      </w:pPr>
+      <w:r>
+        <w:rPr>
+          <w:noProof/>
+        </w:rPr>
+        <w:t>Ziel war es ein Grundgerüst für alle Seiten, fertigzustellen. Aufgrund der einigen Fehlstunden habe ich nur in der einen Stunde, in der ich da war, das Grunddesign + Funktionalität des Speichern der Werte. Da nun Ferien anstehen, kann ich dies nachholen und ohne Verzögerung Sprint 3 Perfekt machen.</w:t>
+      </w:r>
+    </w:p>
+    <w:p>
+      <w:pPr>
+        <w:rPr>
+          <w:noProof/>
+        </w:rPr>
+      </w:pPr>
+    </w:p>
+    <w:p>
+      <w:pPr>
+        <w:rPr>
+          <w:noProof/>
+        </w:rPr>
+      </w:pPr>
+      <w:r>
+        <w:rPr>
+          <w:noProof/>
+        </w:rPr>
+        <w:t>CharakterPage: Einige Inputs + Value abspeicherung im JS File.</w:t>
+      </w:r>
+    </w:p>
+    <w:p>
+      <w:pPr>
+        <w:rPr>
+          <w:noProof/>
+        </w:rPr>
+      </w:pPr>
+    </w:p>
+    <w:p>
+      <w:pPr>
+        <w:rPr>
+          <w:noProof/>
+        </w:rPr>
+      </w:pPr>
+      <w:r>
+        <w:rPr>
+          <w:noProof/>
+        </w:rPr>
+        <w:t xml:space="preserve">Ziele bis Sprint 3: </w:t>
+      </w:r>
+    </w:p>
+    <w:p>
+      <w:pPr>
+        <w:rPr>
+          <w:noProof/>
+        </w:rPr>
+      </w:pPr>
+      <w:r>
+        <w:rPr>
+          <w:noProof/>
+        </w:rPr>
+        <w:t xml:space="preserve">Komplettes Gerüst (fertigstellung Sprint 2), Funktionalität des Glücksrades und Shop. (Shop ist ein haufen Arbeit) (Danach muss das Spiel gemacht werden).  </w:t>
+      </w:r>
+    </w:p>
+    <w:p>
+      <w:pPr>
+        <w:rPr>
+          <w:noProof/>
+        </w:rPr>
+      </w:pPr>
+    </w:p>
+    <w:p>
+      <w:pPr>
+        <w:rPr>
+          <w:noProof/>
+        </w:rPr>
+      </w:pPr>
+    </w:p>
+    <w:p>
+      <w:pPr>
+        <w:pStyle w:val="Listenabsatz"/>
+        <w:ind w:left="0"/>
+        <w:rPr>
+          <w:noProof/>
+        </w:rPr>
+      </w:pPr>
     </w:p>
     <w:sectPr>
       <w:pgSz w:w="11906" w:h="16838"/>

</xml_diff>

<commit_message>
Fertige PowerPoint + Dokumentation
</commit_message>
<xml_diff>
--- a/documentation/DokumentationSommerProjekt.docx
+++ b/documentation/DokumentationSommerProjekt.docx
@@ -61,7 +61,7 @@
           <w:noProof/>
         </w:rPr>
         <w:drawing>
-          <wp:anchor distT="0" distB="0" distL="114300" distR="114300" simplePos="0" relativeHeight="251658240" behindDoc="0" locked="0" layoutInCell="1" allowOverlap="1" wp14:anchorId="1B65A1E7" wp14:editId="261FBB40">
+          <wp:anchor distT="0" distB="0" distL="114300" distR="114300" simplePos="0" relativeHeight="251658240" behindDoc="0" locked="0" layoutInCell="1" allowOverlap="1" wp14:anchorId="1B65A1E7" wp14:editId="0BEB07EA">
             <wp:simplePos x="0" y="0"/>
             <wp:positionH relativeFrom="column">
               <wp:posOffset>3463675</wp:posOffset>
@@ -1083,7 +1083,13 @@
         <w:rPr>
           <w:noProof/>
         </w:rPr>
-        <w:t xml:space="preserve">Ziel bis Sprint 5: Alle Levels fertig haben, sowie verschiedene Sprite img verwenden können, bei SKinkauf. </w:t>
+        <w:t>Ziel bis Sprint 5: Alle Levels fertig haben</w:t>
+      </w:r>
+      <w:r>
+        <w:rPr>
+          <w:noProof/>
+        </w:rPr>
+        <w:t xml:space="preserve">. </w:t>
       </w:r>
     </w:p>
     <w:p>
@@ -1102,9 +1108,76 @@
     <w:p>
       <w:pPr>
         <w:rPr>
-          <w:noProof/>
-        </w:rPr>
-      </w:pPr>
+          <w:b/>
+          <w:bCs/>
+          <w:noProof/>
+          <w:color w:val="FF0000"/>
+          <w:sz w:val="44"/>
+          <w:szCs w:val="44"/>
+        </w:rPr>
+      </w:pPr>
+      <w:r>
+        <w:rPr>
+          <w:noProof/>
+        </w:rPr>
+        <w:br/>
+      </w:r>
+      <w:r>
+        <w:rPr>
+          <w:b/>
+          <w:bCs/>
+          <w:noProof/>
+          <w:color w:val="FF0000"/>
+          <w:sz w:val="44"/>
+          <w:szCs w:val="44"/>
+        </w:rPr>
+        <w:t>Sprint 4-5:</w:t>
+      </w:r>
+    </w:p>
+    <w:p>
+      <w:pPr>
+        <w:rPr>
+          <w:noProof/>
+          <w:color w:val="000000" w:themeColor="text1"/>
+          <w:sz w:val="24"/>
+          <w:szCs w:val="24"/>
+        </w:rPr>
+      </w:pPr>
+      <w:r>
+        <w:rPr>
+          <w:noProof/>
+          <w:color w:val="FFFFFF" w:themeColor="background1"/>
+          <w:sz w:val="24"/>
+          <w:szCs w:val="24"/>
+        </w:rPr>
+        <w:t>asd</w:t>
+      </w:r>
+      <w:r>
+        <w:rPr>
+          <w:noProof/>
+          <w:color w:val="000000" w:themeColor="text1"/>
+          <w:sz w:val="24"/>
+          <w:szCs w:val="24"/>
+        </w:rPr>
+        <w:t>In der Powerpoint:</w:t>
+      </w:r>
+    </w:p>
+    <w:p>
+      <w:pPr>
+        <w:rPr>
+          <w:noProof/>
+          <w:color w:val="000000" w:themeColor="text1"/>
+        </w:rPr>
+      </w:pPr>
+      <w:r>
+        <w:rPr>
+          <w:noProof/>
+          <w:color w:val="000000" w:themeColor="text1"/>
+          <w:sz w:val="24"/>
+          <w:szCs w:val="24"/>
+        </w:rPr>
+        <w:t>Level Fertigstellung 1-5, Bug Fixxes, Sounddesign</w:t>
+      </w:r>
     </w:p>
     <w:p>
       <w:pPr>

</xml_diff>